<commit_message>
Hinzufügen der Namensgebung von GUI-Elementen
</commit_message>
<xml_diff>
--- a/UNTERLAGEN/Konventionen_C#.docx
+++ b/UNTERLAGEN/Konventionen_C#.docx
@@ -68,12 +68,7 @@
         </w:rPr>
       </w:pPr>
       <w:r>
-        <w:t>Alle Namen sind in deutscher</w:t>
-      </w:r>
-      <w:bookmarkStart w:id="0" w:name="_GoBack"/>
-      <w:bookmarkEnd w:id="0"/>
-      <w:r>
-        <w:t xml:space="preserve"> Sprache zu benennen</w:t>
+        <w:t>Alle Namen sind in deutscher Sprache zu benennen</w:t>
       </w:r>
     </w:p>
     <w:p>
@@ -402,9 +397,384 @@
     </w:p>
     <w:p>
       <w:pPr>
-        <w:pStyle w:val="Listenabsatz"/>
+        <w:ind w:firstLine="708"/>
         <w:rPr>
           <w:b/>
+          <w:sz w:val="28"/>
+          <w:szCs w:val="28"/>
+        </w:rPr>
+      </w:pPr>
+    </w:p>
+    <w:p>
+      <w:pPr>
+        <w:pStyle w:val="Listenabsatz"/>
+        <w:numPr>
+          <w:ilvl w:val="0"/>
+          <w:numId w:val="2"/>
+        </w:numPr>
+        <w:rPr>
+          <w:b/>
+          <w:sz w:val="28"/>
+          <w:szCs w:val="28"/>
+        </w:rPr>
+      </w:pPr>
+      <w:r>
+        <w:rPr>
+          <w:b/>
+          <w:sz w:val="28"/>
+          <w:szCs w:val="28"/>
+        </w:rPr>
+        <w:t xml:space="preserve"> GUI-Elemente-Namensgebung</w:t>
+      </w:r>
+    </w:p>
+    <w:p>
+      <w:pPr>
+        <w:pStyle w:val="Listenabsatz"/>
+        <w:numPr>
+          <w:ilvl w:val="0"/>
+          <w:numId w:val="4"/>
+        </w:numPr>
+        <w:rPr>
+          <w:sz w:val="24"/>
+          <w:szCs w:val="24"/>
+        </w:rPr>
+      </w:pPr>
+      <w:r>
+        <w:rPr>
+          <w:sz w:val="24"/>
+          <w:szCs w:val="24"/>
+        </w:rPr>
+        <w:t xml:space="preserve">Label: </w:t>
+      </w:r>
+      <w:proofErr w:type="spellStart"/>
+      <w:r>
+        <w:rPr>
+          <w:sz w:val="24"/>
+          <w:szCs w:val="24"/>
+        </w:rPr>
+        <w:t>lbl</w:t>
+      </w:r>
+      <w:proofErr w:type="spellEnd"/>
+      <w:r>
+        <w:rPr>
+          <w:sz w:val="24"/>
+          <w:szCs w:val="24"/>
+        </w:rPr>
+        <w:t>&lt;Name&gt;</w:t>
+      </w:r>
+    </w:p>
+    <w:p>
+      <w:pPr>
+        <w:pStyle w:val="Listenabsatz"/>
+        <w:numPr>
+          <w:ilvl w:val="0"/>
+          <w:numId w:val="4"/>
+        </w:numPr>
+        <w:rPr>
+          <w:sz w:val="24"/>
+          <w:szCs w:val="24"/>
+        </w:rPr>
+      </w:pPr>
+      <w:proofErr w:type="spellStart"/>
+      <w:r>
+        <w:rPr>
+          <w:sz w:val="24"/>
+          <w:szCs w:val="24"/>
+        </w:rPr>
+        <w:t>Textboxen</w:t>
+      </w:r>
+      <w:proofErr w:type="spellEnd"/>
+      <w:r>
+        <w:rPr>
+          <w:sz w:val="24"/>
+          <w:szCs w:val="24"/>
+        </w:rPr>
+        <w:t xml:space="preserve">: </w:t>
+      </w:r>
+      <w:proofErr w:type="spellStart"/>
+      <w:r>
+        <w:rPr>
+          <w:sz w:val="24"/>
+          <w:szCs w:val="24"/>
+        </w:rPr>
+        <w:t>tbox</w:t>
+      </w:r>
+      <w:proofErr w:type="spellEnd"/>
+      <w:r>
+        <w:rPr>
+          <w:sz w:val="24"/>
+          <w:szCs w:val="24"/>
+        </w:rPr>
+        <w:t>&lt;Name&gt;</w:t>
+      </w:r>
+    </w:p>
+    <w:p>
+      <w:pPr>
+        <w:pStyle w:val="Listenabsatz"/>
+        <w:numPr>
+          <w:ilvl w:val="0"/>
+          <w:numId w:val="4"/>
+        </w:numPr>
+        <w:rPr>
+          <w:sz w:val="24"/>
+          <w:szCs w:val="24"/>
+        </w:rPr>
+      </w:pPr>
+      <w:r>
+        <w:rPr>
+          <w:sz w:val="24"/>
+          <w:szCs w:val="24"/>
+        </w:rPr>
+        <w:t xml:space="preserve">Textfelder: </w:t>
+      </w:r>
+      <w:proofErr w:type="spellStart"/>
+      <w:r>
+        <w:rPr>
+          <w:sz w:val="24"/>
+          <w:szCs w:val="24"/>
+        </w:rPr>
+        <w:t>txt</w:t>
+      </w:r>
+      <w:proofErr w:type="spellEnd"/>
+      <w:r>
+        <w:rPr>
+          <w:sz w:val="24"/>
+          <w:szCs w:val="24"/>
+        </w:rPr>
+        <w:t>&lt;Name&gt;</w:t>
+      </w:r>
+    </w:p>
+    <w:p>
+      <w:pPr>
+        <w:pStyle w:val="Listenabsatz"/>
+        <w:numPr>
+          <w:ilvl w:val="0"/>
+          <w:numId w:val="4"/>
+        </w:numPr>
+        <w:rPr>
+          <w:sz w:val="24"/>
+          <w:szCs w:val="24"/>
+        </w:rPr>
+      </w:pPr>
+      <w:r>
+        <w:rPr>
+          <w:sz w:val="24"/>
+          <w:szCs w:val="24"/>
+        </w:rPr>
+        <w:t xml:space="preserve">Button: </w:t>
+      </w:r>
+      <w:proofErr w:type="spellStart"/>
+      <w:r>
+        <w:rPr>
+          <w:sz w:val="24"/>
+          <w:szCs w:val="24"/>
+        </w:rPr>
+        <w:t>btn</w:t>
+      </w:r>
+      <w:proofErr w:type="spellEnd"/>
+      <w:r>
+        <w:rPr>
+          <w:sz w:val="24"/>
+          <w:szCs w:val="24"/>
+        </w:rPr>
+        <w:t>&lt;Name&gt;</w:t>
+      </w:r>
+    </w:p>
+    <w:p>
+      <w:pPr>
+        <w:pStyle w:val="Listenabsatz"/>
+        <w:numPr>
+          <w:ilvl w:val="0"/>
+          <w:numId w:val="4"/>
+        </w:numPr>
+        <w:rPr>
+          <w:sz w:val="24"/>
+          <w:szCs w:val="24"/>
+        </w:rPr>
+      </w:pPr>
+      <w:r>
+        <w:rPr>
+          <w:sz w:val="24"/>
+          <w:szCs w:val="24"/>
+        </w:rPr>
+        <w:t xml:space="preserve">Checkboxen: </w:t>
+      </w:r>
+      <w:proofErr w:type="spellStart"/>
+      <w:r>
+        <w:rPr>
+          <w:sz w:val="24"/>
+          <w:szCs w:val="24"/>
+        </w:rPr>
+        <w:t>chckbox</w:t>
+      </w:r>
+      <w:proofErr w:type="spellEnd"/>
+      <w:r>
+        <w:rPr>
+          <w:sz w:val="24"/>
+          <w:szCs w:val="24"/>
+        </w:rPr>
+        <w:t>&lt;Name&gt;</w:t>
+      </w:r>
+    </w:p>
+    <w:p>
+      <w:pPr>
+        <w:pStyle w:val="Listenabsatz"/>
+        <w:numPr>
+          <w:ilvl w:val="0"/>
+          <w:numId w:val="4"/>
+        </w:numPr>
+        <w:rPr>
+          <w:sz w:val="24"/>
+          <w:szCs w:val="24"/>
+        </w:rPr>
+      </w:pPr>
+      <w:r>
+        <w:rPr>
+          <w:sz w:val="24"/>
+          <w:szCs w:val="24"/>
+        </w:rPr>
+        <w:t xml:space="preserve">Combobox: </w:t>
+      </w:r>
+      <w:proofErr w:type="spellStart"/>
+      <w:r>
+        <w:rPr>
+          <w:sz w:val="24"/>
+          <w:szCs w:val="24"/>
+        </w:rPr>
+        <w:t>combox</w:t>
+      </w:r>
+      <w:proofErr w:type="spellEnd"/>
+      <w:r>
+        <w:rPr>
+          <w:sz w:val="24"/>
+          <w:szCs w:val="24"/>
+        </w:rPr>
+        <w:t>&lt;Name&gt;</w:t>
+      </w:r>
+    </w:p>
+    <w:p>
+      <w:pPr>
+        <w:pStyle w:val="Listenabsatz"/>
+        <w:numPr>
+          <w:ilvl w:val="0"/>
+          <w:numId w:val="4"/>
+        </w:numPr>
+        <w:rPr>
+          <w:sz w:val="24"/>
+          <w:szCs w:val="24"/>
+        </w:rPr>
+      </w:pPr>
+      <w:proofErr w:type="spellStart"/>
+      <w:r>
+        <w:rPr>
+          <w:sz w:val="24"/>
+          <w:szCs w:val="24"/>
+        </w:rPr>
+        <w:t>ListBox</w:t>
+      </w:r>
+      <w:proofErr w:type="spellEnd"/>
+      <w:r>
+        <w:rPr>
+          <w:sz w:val="24"/>
+          <w:szCs w:val="24"/>
+        </w:rPr>
+        <w:t xml:space="preserve">: </w:t>
+      </w:r>
+      <w:proofErr w:type="spellStart"/>
+      <w:r>
+        <w:rPr>
+          <w:sz w:val="24"/>
+          <w:szCs w:val="24"/>
+        </w:rPr>
+        <w:t>lbox</w:t>
+      </w:r>
+      <w:proofErr w:type="spellEnd"/>
+      <w:r>
+        <w:rPr>
+          <w:sz w:val="24"/>
+          <w:szCs w:val="24"/>
+        </w:rPr>
+        <w:t>&lt;Name&gt;</w:t>
+      </w:r>
+      <w:bookmarkStart w:id="0" w:name="_GoBack"/>
+      <w:bookmarkEnd w:id="0"/>
+    </w:p>
+    <w:p>
+      <w:pPr>
+        <w:pStyle w:val="Listenabsatz"/>
+        <w:numPr>
+          <w:ilvl w:val="0"/>
+          <w:numId w:val="4"/>
+        </w:numPr>
+        <w:rPr>
+          <w:sz w:val="24"/>
+          <w:szCs w:val="24"/>
+        </w:rPr>
+      </w:pPr>
+      <w:proofErr w:type="spellStart"/>
+      <w:r>
+        <w:rPr>
+          <w:sz w:val="24"/>
+          <w:szCs w:val="24"/>
+        </w:rPr>
+        <w:t>RadioButton</w:t>
+      </w:r>
+      <w:proofErr w:type="spellEnd"/>
+      <w:r>
+        <w:rPr>
+          <w:sz w:val="24"/>
+          <w:szCs w:val="24"/>
+        </w:rPr>
+        <w:t xml:space="preserve">: </w:t>
+      </w:r>
+      <w:proofErr w:type="spellStart"/>
+      <w:r>
+        <w:rPr>
+          <w:sz w:val="24"/>
+          <w:szCs w:val="24"/>
+        </w:rPr>
+        <w:t>rdb</w:t>
+      </w:r>
+      <w:proofErr w:type="spellEnd"/>
+      <w:r>
+        <w:rPr>
+          <w:sz w:val="24"/>
+          <w:szCs w:val="24"/>
+        </w:rPr>
+        <w:t>&lt;Name&gt;</w:t>
+      </w:r>
+    </w:p>
+    <w:p>
+      <w:pPr>
+        <w:rPr>
+          <w:b/>
+          <w:sz w:val="28"/>
+          <w:szCs w:val="28"/>
+        </w:rPr>
+      </w:pPr>
+    </w:p>
+    <w:p>
+      <w:pPr>
+        <w:rPr>
+          <w:b/>
+        </w:rPr>
+      </w:pPr>
+    </w:p>
+    <w:p>
+      <w:pPr>
+        <w:rPr>
+          <w:b/>
+        </w:rPr>
+      </w:pPr>
+    </w:p>
+    <w:p>
+      <w:pPr>
+        <w:ind w:left="708"/>
+        <w:rPr>
+          <w:b/>
+          <w:i/>
+          <w:sz w:val="28"/>
+          <w:szCs w:val="28"/>
         </w:rPr>
       </w:pPr>
     </w:p>
@@ -507,6 +877,119 @@
     </w:lvl>
   </w:abstractNum>
   <w:abstractNum w:abstractNumId="1" w15:restartNumberingAfterBreak="0">
+    <w:nsid w:val="2A873B01"/>
+    <w:multiLevelType w:val="hybridMultilevel"/>
+    <w:tmpl w:val="95F686BC"/>
+    <w:lvl w:ilvl="0" w:tplc="04070001">
+      <w:start w:val="1"/>
+      <w:numFmt w:val="bullet"/>
+      <w:lvlText w:val=""/>
+      <w:lvlJc w:val="left"/>
+      <w:pPr>
+        <w:ind w:left="1428" w:hanging="360"/>
+      </w:pPr>
+      <w:rPr>
+        <w:rFonts w:ascii="Symbol" w:hAnsi="Symbol" w:hint="default"/>
+      </w:rPr>
+    </w:lvl>
+    <w:lvl w:ilvl="1" w:tplc="04070003" w:tentative="1">
+      <w:start w:val="1"/>
+      <w:numFmt w:val="bullet"/>
+      <w:lvlText w:val="o"/>
+      <w:lvlJc w:val="left"/>
+      <w:pPr>
+        <w:ind w:left="2148" w:hanging="360"/>
+      </w:pPr>
+      <w:rPr>
+        <w:rFonts w:ascii="Courier New" w:hAnsi="Courier New" w:cs="Courier New" w:hint="default"/>
+      </w:rPr>
+    </w:lvl>
+    <w:lvl w:ilvl="2" w:tplc="04070005" w:tentative="1">
+      <w:start w:val="1"/>
+      <w:numFmt w:val="bullet"/>
+      <w:lvlText w:val=""/>
+      <w:lvlJc w:val="left"/>
+      <w:pPr>
+        <w:ind w:left="2868" w:hanging="360"/>
+      </w:pPr>
+      <w:rPr>
+        <w:rFonts w:ascii="Wingdings" w:hAnsi="Wingdings" w:hint="default"/>
+      </w:rPr>
+    </w:lvl>
+    <w:lvl w:ilvl="3" w:tplc="04070001" w:tentative="1">
+      <w:start w:val="1"/>
+      <w:numFmt w:val="bullet"/>
+      <w:lvlText w:val=""/>
+      <w:lvlJc w:val="left"/>
+      <w:pPr>
+        <w:ind w:left="3588" w:hanging="360"/>
+      </w:pPr>
+      <w:rPr>
+        <w:rFonts w:ascii="Symbol" w:hAnsi="Symbol" w:hint="default"/>
+      </w:rPr>
+    </w:lvl>
+    <w:lvl w:ilvl="4" w:tplc="04070003" w:tentative="1">
+      <w:start w:val="1"/>
+      <w:numFmt w:val="bullet"/>
+      <w:lvlText w:val="o"/>
+      <w:lvlJc w:val="left"/>
+      <w:pPr>
+        <w:ind w:left="4308" w:hanging="360"/>
+      </w:pPr>
+      <w:rPr>
+        <w:rFonts w:ascii="Courier New" w:hAnsi="Courier New" w:cs="Courier New" w:hint="default"/>
+      </w:rPr>
+    </w:lvl>
+    <w:lvl w:ilvl="5" w:tplc="04070005" w:tentative="1">
+      <w:start w:val="1"/>
+      <w:numFmt w:val="bullet"/>
+      <w:lvlText w:val=""/>
+      <w:lvlJc w:val="left"/>
+      <w:pPr>
+        <w:ind w:left="5028" w:hanging="360"/>
+      </w:pPr>
+      <w:rPr>
+        <w:rFonts w:ascii="Wingdings" w:hAnsi="Wingdings" w:hint="default"/>
+      </w:rPr>
+    </w:lvl>
+    <w:lvl w:ilvl="6" w:tplc="04070001" w:tentative="1">
+      <w:start w:val="1"/>
+      <w:numFmt w:val="bullet"/>
+      <w:lvlText w:val=""/>
+      <w:lvlJc w:val="left"/>
+      <w:pPr>
+        <w:ind w:left="5748" w:hanging="360"/>
+      </w:pPr>
+      <w:rPr>
+        <w:rFonts w:ascii="Symbol" w:hAnsi="Symbol" w:hint="default"/>
+      </w:rPr>
+    </w:lvl>
+    <w:lvl w:ilvl="7" w:tplc="04070003" w:tentative="1">
+      <w:start w:val="1"/>
+      <w:numFmt w:val="bullet"/>
+      <w:lvlText w:val="o"/>
+      <w:lvlJc w:val="left"/>
+      <w:pPr>
+        <w:ind w:left="6468" w:hanging="360"/>
+      </w:pPr>
+      <w:rPr>
+        <w:rFonts w:ascii="Courier New" w:hAnsi="Courier New" w:cs="Courier New" w:hint="default"/>
+      </w:rPr>
+    </w:lvl>
+    <w:lvl w:ilvl="8" w:tplc="04070005" w:tentative="1">
+      <w:start w:val="1"/>
+      <w:numFmt w:val="bullet"/>
+      <w:lvlText w:val=""/>
+      <w:lvlJc w:val="left"/>
+      <w:pPr>
+        <w:ind w:left="7188" w:hanging="360"/>
+      </w:pPr>
+      <w:rPr>
+        <w:rFonts w:ascii="Wingdings" w:hAnsi="Wingdings" w:hint="default"/>
+      </w:rPr>
+    </w:lvl>
+  </w:abstractNum>
+  <w:abstractNum w:abstractNumId="2" w15:restartNumberingAfterBreak="0">
     <w:nsid w:val="48104EC0"/>
     <w:multiLevelType w:val="hybridMultilevel"/>
     <w:tmpl w:val="27E8635A"/>
@@ -619,7 +1102,7 @@
       </w:rPr>
     </w:lvl>
   </w:abstractNum>
-  <w:abstractNum w:abstractNumId="2" w15:restartNumberingAfterBreak="0">
+  <w:abstractNum w:abstractNumId="3" w15:restartNumberingAfterBreak="0">
     <w:nsid w:val="63E359B1"/>
     <w:multiLevelType w:val="hybridMultilevel"/>
     <w:tmpl w:val="1E82B5F4"/>
@@ -733,13 +1216,16 @@
     </w:lvl>
   </w:abstractNum>
   <w:num w:numId="1">
-    <w:abstractNumId w:val="1"/>
+    <w:abstractNumId w:val="2"/>
   </w:num>
   <w:num w:numId="2">
     <w:abstractNumId w:val="0"/>
   </w:num>
   <w:num w:numId="3">
-    <w:abstractNumId w:val="2"/>
+    <w:abstractNumId w:val="3"/>
+  </w:num>
+  <w:num w:numId="4">
+    <w:abstractNumId w:val="1"/>
   </w:num>
 </w:numbering>
 </file>

</xml_diff>